<commit_message>
Second submission by author
</commit_message>
<xml_diff>
--- a/Readme File for Replication.docx
+++ b/Readme File for Replication.docx
@@ -496,6 +496,7 @@
           <w:szCs w:val="22"/>
         </w:rPr>
       </w:pPr>
+      <w:bookmarkStart w:id="0" w:name="_GoBack"/>
       <w:r>
         <w:rPr>
           <w:rFonts w:asciiTheme="majorBidi" w:eastAsia="+mj-ea" w:hAnsiTheme="majorBidi" w:cstheme="majorBidi"/>
@@ -504,95 +505,42 @@
           <w:sz w:val="22"/>
           <w:szCs w:val="22"/>
         </w:rPr>
-        <w:t>Stata Code</w:t>
-      </w:r>
-      <w:r>
-        <w:rPr>
-          <w:rFonts w:asciiTheme="majorBidi" w:eastAsia="+mj-ea" w:hAnsiTheme="majorBidi" w:cstheme="majorBidi"/>
-          <w:sz w:val="22"/>
-          <w:szCs w:val="22"/>
-        </w:rPr>
-        <w:t xml:space="preserve"> – this folder contains the programs (.do files) that produce the tables</w:t>
-      </w:r>
-      <w:r>
-        <w:rPr>
-          <w:rFonts w:asciiTheme="majorBidi" w:eastAsia="+mj-ea" w:hAnsiTheme="majorBidi" w:cstheme="majorBidi"/>
-          <w:sz w:val="22"/>
-          <w:szCs w:val="22"/>
-        </w:rPr>
-        <w:t xml:space="preserve"> and the sample-specific data files</w:t>
-      </w:r>
-      <w:r>
-        <w:rPr>
-          <w:rFonts w:asciiTheme="majorBidi" w:eastAsia="+mj-ea" w:hAnsiTheme="majorBidi" w:cstheme="majorBidi"/>
-          <w:sz w:val="22"/>
-          <w:szCs w:val="22"/>
-        </w:rPr>
-        <w:t>.</w:t>
-      </w:r>
-      <w:r>
-        <w:rPr>
-          <w:rFonts w:asciiTheme="majorBidi" w:eastAsia="+mj-ea" w:hAnsiTheme="majorBidi" w:cstheme="majorBidi"/>
-          <w:sz w:val="22"/>
-          <w:szCs w:val="22"/>
-        </w:rPr>
-        <w:t xml:space="preserve"> Codes used to create the tables </w:t>
-      </w:r>
-      <w:r>
-        <w:rPr>
-          <w:rFonts w:asciiTheme="majorBidi" w:eastAsia="+mj-ea" w:hAnsiTheme="majorBidi" w:cstheme="majorBidi"/>
-          <w:sz w:val="22"/>
-          <w:szCs w:val="22"/>
-        </w:rPr>
-        <w:t xml:space="preserve">and figures in the manuscript </w:t>
-      </w:r>
-      <w:r>
-        <w:rPr>
-          <w:rFonts w:asciiTheme="majorBidi" w:eastAsia="+mj-ea" w:hAnsiTheme="majorBidi" w:cstheme="majorBidi"/>
-          <w:sz w:val="22"/>
-          <w:szCs w:val="22"/>
-        </w:rPr>
-        <w:t xml:space="preserve">are saved in a separate folder </w:t>
-      </w:r>
-      <w:r>
-        <w:rPr>
-          <w:rFonts w:asciiTheme="majorBidi" w:eastAsia="+mj-ea" w:hAnsiTheme="majorBidi" w:cstheme="majorBidi"/>
-          <w:sz w:val="22"/>
-          <w:szCs w:val="22"/>
-        </w:rPr>
-        <w:t xml:space="preserve">than </w:t>
-      </w:r>
-      <w:r>
-        <w:rPr>
-          <w:rFonts w:asciiTheme="majorBidi" w:eastAsia="+mj-ea" w:hAnsiTheme="majorBidi" w:cstheme="majorBidi"/>
-          <w:sz w:val="22"/>
-          <w:szCs w:val="22"/>
-        </w:rPr>
-        <w:t xml:space="preserve">those </w:t>
-      </w:r>
-      <w:r>
-        <w:rPr>
-          <w:rFonts w:asciiTheme="majorBidi" w:eastAsia="+mj-ea" w:hAnsiTheme="majorBidi" w:cstheme="majorBidi"/>
-          <w:sz w:val="22"/>
-          <w:szCs w:val="22"/>
-        </w:rPr>
-        <w:t xml:space="preserve">used </w:t>
-      </w:r>
-      <w:r>
-        <w:rPr>
-          <w:rFonts w:asciiTheme="majorBidi" w:eastAsia="+mj-ea" w:hAnsiTheme="majorBidi" w:cstheme="majorBidi"/>
-          <w:sz w:val="22"/>
-          <w:szCs w:val="22"/>
-        </w:rPr>
-        <w:t xml:space="preserve">in the </w:t>
-      </w:r>
-      <w:r>
-        <w:rPr>
-          <w:rFonts w:asciiTheme="majorBidi" w:eastAsia="+mj-ea" w:hAnsiTheme="majorBidi" w:cstheme="majorBidi"/>
-          <w:sz w:val="22"/>
-          <w:szCs w:val="22"/>
-        </w:rPr>
-        <w:t>creation of the appendix tables and figures.</w:t>
+        <w:t>Reproduction</w:t>
+      </w:r>
+      <w:r>
+        <w:rPr>
+          <w:rFonts w:asciiTheme="majorBidi" w:eastAsia="+mj-ea" w:hAnsiTheme="majorBidi" w:cstheme="majorBidi"/>
+          <w:sz w:val="22"/>
+          <w:szCs w:val="22"/>
+        </w:rPr>
+        <w:t xml:space="preserve"> </w:t>
+      </w:r>
+      <w:bookmarkEnd w:id="0"/>
+      <w:r>
+        <w:rPr>
+          <w:rFonts w:asciiTheme="majorBidi" w:eastAsia="+mj-ea" w:hAnsiTheme="majorBidi" w:cstheme="majorBidi"/>
+          <w:sz w:val="22"/>
+          <w:szCs w:val="22"/>
+        </w:rPr>
+        <w:t xml:space="preserve">– this folder contains the file structure, </w:t>
+      </w:r>
+      <w:r>
+        <w:rPr>
+          <w:rFonts w:asciiTheme="majorBidi" w:eastAsia="+mj-ea" w:hAnsiTheme="majorBidi" w:cstheme="majorBidi"/>
+          <w:b/>
+          <w:bCs/>
+          <w:sz w:val="22"/>
+          <w:szCs w:val="22"/>
+        </w:rPr>
+        <w:t>data</w:t>
+      </w:r>
+      <w:r>
+        <w:rPr>
+          <w:rFonts w:asciiTheme="majorBidi" w:eastAsia="+mj-ea" w:hAnsiTheme="majorBidi" w:cstheme="majorBidi"/>
+          <w:sz w:val="22"/>
+          <w:szCs w:val="22"/>
+        </w:rPr>
+        <w:t xml:space="preserve"> and reproducible codes. See below for details.</w:t>
       </w:r>
     </w:p>
     <w:p>
@@ -617,49 +565,67 @@
           <w:sz w:val="22"/>
           <w:szCs w:val="22"/>
         </w:rPr>
-        <w:t>Results</w:t>
-      </w:r>
-      <w:r>
-        <w:rPr>
-          <w:rFonts w:asciiTheme="majorBidi" w:eastAsia="+mj-ea" w:hAnsiTheme="majorBidi" w:cstheme="majorBidi"/>
-          <w:sz w:val="22"/>
-          <w:szCs w:val="22"/>
-        </w:rPr>
-        <w:t xml:space="preserve"> – this folder contains the tables stored in MS-Excel format</w:t>
-      </w:r>
-      <w:r>
-        <w:rPr>
-          <w:rFonts w:asciiTheme="majorBidi" w:eastAsia="+mj-ea" w:hAnsiTheme="majorBidi" w:cstheme="majorBidi"/>
-          <w:sz w:val="22"/>
-          <w:szCs w:val="22"/>
-        </w:rPr>
-        <w:t>. These are Excel files saved by the codes</w:t>
-      </w:r>
-      <w:r>
-        <w:rPr>
-          <w:rFonts w:asciiTheme="majorBidi" w:eastAsia="+mj-ea" w:hAnsiTheme="majorBidi" w:cstheme="majorBidi"/>
-          <w:sz w:val="22"/>
-          <w:szCs w:val="22"/>
-        </w:rPr>
-        <w:t xml:space="preserve"> automatically using the </w:t>
-      </w:r>
-      <w:proofErr w:type="spellStart"/>
-      <w:r>
-        <w:rPr>
-          <w:rFonts w:asciiTheme="majorBidi" w:eastAsia="+mj-ea" w:hAnsiTheme="majorBidi" w:cstheme="majorBidi"/>
-          <w:sz w:val="22"/>
-          <w:szCs w:val="22"/>
-        </w:rPr>
-        <w:t>postfile</w:t>
-      </w:r>
-      <w:proofErr w:type="spellEnd"/>
-      <w:r>
-        <w:rPr>
-          <w:rFonts w:asciiTheme="majorBidi" w:eastAsia="+mj-ea" w:hAnsiTheme="majorBidi" w:cstheme="majorBidi"/>
-          <w:sz w:val="22"/>
-          <w:szCs w:val="22"/>
-        </w:rPr>
-        <w:t xml:space="preserve"> command.</w:t>
+        <w:t xml:space="preserve">Non-Reproducible </w:t>
+      </w:r>
+      <w:r>
+        <w:rPr>
+          <w:rFonts w:asciiTheme="majorBidi" w:eastAsia="+mj-ea" w:hAnsiTheme="majorBidi" w:cstheme="majorBidi"/>
+          <w:b/>
+          <w:bCs/>
+          <w:sz w:val="22"/>
+          <w:szCs w:val="22"/>
+        </w:rPr>
+        <w:t>Code</w:t>
+      </w:r>
+      <w:r>
+        <w:rPr>
+          <w:rFonts w:asciiTheme="majorBidi" w:eastAsia="+mj-ea" w:hAnsiTheme="majorBidi" w:cstheme="majorBidi"/>
+          <w:b/>
+          <w:bCs/>
+          <w:sz w:val="22"/>
+          <w:szCs w:val="22"/>
+        </w:rPr>
+        <w:t>s</w:t>
+      </w:r>
+      <w:r>
+        <w:rPr>
+          <w:rFonts w:asciiTheme="majorBidi" w:eastAsia="+mj-ea" w:hAnsiTheme="majorBidi" w:cstheme="majorBidi"/>
+          <w:sz w:val="22"/>
+          <w:szCs w:val="22"/>
+        </w:rPr>
+        <w:t xml:space="preserve"> – this folder contains the programs (.do files) that produce the tables</w:t>
+      </w:r>
+      <w:r>
+        <w:rPr>
+          <w:rFonts w:asciiTheme="majorBidi" w:eastAsia="+mj-ea" w:hAnsiTheme="majorBidi" w:cstheme="majorBidi"/>
+          <w:sz w:val="22"/>
+          <w:szCs w:val="22"/>
+        </w:rPr>
+        <w:t xml:space="preserve"> and the sample-specific data files</w:t>
+      </w:r>
+      <w:r>
+        <w:rPr>
+          <w:rFonts w:asciiTheme="majorBidi" w:eastAsia="+mj-ea" w:hAnsiTheme="majorBidi" w:cstheme="majorBidi"/>
+          <w:sz w:val="22"/>
+          <w:szCs w:val="22"/>
+        </w:rPr>
+        <w:t xml:space="preserve"> that are not reproducible – see below</w:t>
+      </w:r>
+      <w:r>
+        <w:rPr>
+          <w:rFonts w:asciiTheme="majorBidi" w:eastAsia="+mj-ea" w:hAnsiTheme="majorBidi" w:cstheme="majorBidi"/>
+          <w:sz w:val="22"/>
+          <w:szCs w:val="22"/>
+        </w:rPr>
+        <w:t>.</w:t>
+      </w:r>
+      <w:r>
+        <w:rPr>
+          <w:rFonts w:asciiTheme="majorBidi" w:eastAsia="+mj-ea" w:hAnsiTheme="majorBidi" w:cstheme="majorBidi"/>
+          <w:sz w:val="22"/>
+          <w:szCs w:val="22"/>
+        </w:rPr>
+        <w:t xml:space="preserve"> </w:t>
       </w:r>
     </w:p>
     <w:p>
@@ -678,61 +644,75 @@
       </w:pPr>
       <w:r>
         <w:rPr>
-          <w:rFonts w:asciiTheme="majorBidi" w:eastAsia="+mj-ea" w:hAnsiTheme="majorBidi" w:cstheme="majorBidi"/>
+          <w:rFonts w:asciiTheme="majorBidi" w:eastAsia="+mj-ea" w:hAnsiTheme="majorBidi" w:cstheme="majorBidi" w:hint="cs"/>
           <w:b/>
           <w:bCs/>
           <w:sz w:val="22"/>
           <w:szCs w:val="22"/>
         </w:rPr>
-        <w:t>Logs</w:t>
-      </w:r>
-      <w:r>
-        <w:rPr>
-          <w:rFonts w:asciiTheme="majorBidi" w:eastAsia="+mj-ea" w:hAnsiTheme="majorBidi" w:cstheme="majorBidi"/>
-          <w:sz w:val="22"/>
-          <w:szCs w:val="22"/>
-        </w:rPr>
-        <w:t xml:space="preserve"> – this folder contain</w:t>
-      </w:r>
-      <w:r>
-        <w:rPr>
-          <w:rFonts w:asciiTheme="majorBidi" w:eastAsia="+mj-ea" w:hAnsiTheme="majorBidi" w:cstheme="majorBidi"/>
-          <w:sz w:val="22"/>
-          <w:szCs w:val="22"/>
-        </w:rPr>
-        <w:t>s</w:t>
-      </w:r>
-      <w:r>
-        <w:rPr>
-          <w:rFonts w:asciiTheme="majorBidi" w:eastAsia="+mj-ea" w:hAnsiTheme="majorBidi" w:cstheme="majorBidi"/>
-          <w:sz w:val="22"/>
-          <w:szCs w:val="22"/>
-        </w:rPr>
-        <w:t xml:space="preserve"> the log files </w:t>
-      </w:r>
-      <w:r>
-        <w:rPr>
-          <w:rFonts w:asciiTheme="majorBidi" w:eastAsia="+mj-ea" w:hAnsiTheme="majorBidi" w:cstheme="majorBidi"/>
-          <w:sz w:val="22"/>
-          <w:szCs w:val="22"/>
-        </w:rPr>
-        <w:t xml:space="preserve">made by </w:t>
-      </w:r>
-      <w:r>
-        <w:rPr>
-          <w:rFonts w:asciiTheme="majorBidi" w:eastAsia="+mj-ea" w:hAnsiTheme="majorBidi" w:cstheme="majorBidi"/>
-          <w:sz w:val="22"/>
-          <w:szCs w:val="22"/>
-        </w:rPr>
-        <w:t>Stata</w:t>
-      </w:r>
-      <w:r>
-        <w:rPr>
-          <w:rFonts w:asciiTheme="majorBidi" w:eastAsia="+mj-ea" w:hAnsiTheme="majorBidi" w:cstheme="majorBidi"/>
-          <w:sz w:val="22"/>
-          <w:szCs w:val="22"/>
-        </w:rPr>
-        <w:t xml:space="preserve"> for all tables, figures and the main data processing do file.</w:t>
+        <w:t>I</w:t>
+      </w:r>
+      <w:r>
+        <w:rPr>
+          <w:rFonts w:asciiTheme="majorBidi" w:eastAsia="+mj-ea" w:hAnsiTheme="majorBidi" w:cstheme="majorBidi"/>
+          <w:b/>
+          <w:bCs/>
+          <w:sz w:val="22"/>
+          <w:szCs w:val="22"/>
+        </w:rPr>
+        <w:t xml:space="preserve">ntermediate </w:t>
+      </w:r>
+      <w:r>
+        <w:rPr>
+          <w:rFonts w:asciiTheme="majorBidi" w:eastAsia="+mj-ea" w:hAnsiTheme="majorBidi" w:cstheme="majorBidi"/>
+          <w:b/>
+          <w:bCs/>
+          <w:sz w:val="22"/>
+          <w:szCs w:val="22"/>
+        </w:rPr>
+        <w:t>Results</w:t>
+      </w:r>
+      <w:r>
+        <w:rPr>
+          <w:rFonts w:asciiTheme="majorBidi" w:eastAsia="+mj-ea" w:hAnsiTheme="majorBidi" w:cstheme="majorBidi"/>
+          <w:sz w:val="22"/>
+          <w:szCs w:val="22"/>
+        </w:rPr>
+        <w:t xml:space="preserve"> – this folder contains the tables stored in MS-Excel format</w:t>
+      </w:r>
+      <w:r>
+        <w:rPr>
+          <w:rFonts w:asciiTheme="majorBidi" w:eastAsia="+mj-ea" w:hAnsiTheme="majorBidi" w:cstheme="majorBidi"/>
+          <w:sz w:val="22"/>
+          <w:szCs w:val="22"/>
+        </w:rPr>
+        <w:t>. These are Excel files saved by the codes</w:t>
+      </w:r>
+      <w:r>
+        <w:rPr>
+          <w:rFonts w:asciiTheme="majorBidi" w:eastAsia="+mj-ea" w:hAnsiTheme="majorBidi" w:cstheme="majorBidi"/>
+          <w:sz w:val="22"/>
+          <w:szCs w:val="22"/>
+        </w:rPr>
+        <w:t xml:space="preserve"> automatically using the </w:t>
+      </w:r>
+      <w:proofErr w:type="spellStart"/>
+      <w:r>
+        <w:rPr>
+          <w:rFonts w:asciiTheme="majorBidi" w:eastAsia="+mj-ea" w:hAnsiTheme="majorBidi" w:cstheme="majorBidi"/>
+          <w:sz w:val="22"/>
+          <w:szCs w:val="22"/>
+        </w:rPr>
+        <w:t>postfile</w:t>
+      </w:r>
+      <w:proofErr w:type="spellEnd"/>
+      <w:r>
+        <w:rPr>
+          <w:rFonts w:asciiTheme="majorBidi" w:eastAsia="+mj-ea" w:hAnsiTheme="majorBidi" w:cstheme="majorBidi"/>
+          <w:sz w:val="22"/>
+          <w:szCs w:val="22"/>
+        </w:rPr>
+        <w:t xml:space="preserve"> command.</w:t>
       </w:r>
     </w:p>
     <w:p>
@@ -757,15 +737,213 @@
           <w:sz w:val="22"/>
           <w:szCs w:val="22"/>
         </w:rPr>
-        <w:t xml:space="preserve">Data – </w:t>
-      </w:r>
-      <w:r>
-        <w:rPr>
-          <w:rFonts w:asciiTheme="majorBidi" w:eastAsia="+mj-ea" w:hAnsiTheme="majorBidi" w:cstheme="majorBidi"/>
-          <w:sz w:val="22"/>
-          <w:szCs w:val="22"/>
-        </w:rPr>
-        <w:t>this folder contains a single data set, which is used to reproduce all the results that are reproducible (please see below.)</w:t>
+        <w:t xml:space="preserve">Non-Reproducible </w:t>
+      </w:r>
+      <w:r>
+        <w:rPr>
+          <w:rFonts w:asciiTheme="majorBidi" w:eastAsia="+mj-ea" w:hAnsiTheme="majorBidi" w:cstheme="majorBidi"/>
+          <w:b/>
+          <w:bCs/>
+          <w:sz w:val="22"/>
+          <w:szCs w:val="22"/>
+        </w:rPr>
+        <w:t>Logs</w:t>
+      </w:r>
+      <w:r>
+        <w:rPr>
+          <w:rFonts w:asciiTheme="majorBidi" w:eastAsia="+mj-ea" w:hAnsiTheme="majorBidi" w:cstheme="majorBidi"/>
+          <w:sz w:val="22"/>
+          <w:szCs w:val="22"/>
+        </w:rPr>
+        <w:t xml:space="preserve"> – this folder contain</w:t>
+      </w:r>
+      <w:r>
+        <w:rPr>
+          <w:rFonts w:asciiTheme="majorBidi" w:eastAsia="+mj-ea" w:hAnsiTheme="majorBidi" w:cstheme="majorBidi"/>
+          <w:sz w:val="22"/>
+          <w:szCs w:val="22"/>
+        </w:rPr>
+        <w:t>s</w:t>
+      </w:r>
+      <w:r>
+        <w:rPr>
+          <w:rFonts w:asciiTheme="majorBidi" w:eastAsia="+mj-ea" w:hAnsiTheme="majorBidi" w:cstheme="majorBidi"/>
+          <w:sz w:val="22"/>
+          <w:szCs w:val="22"/>
+        </w:rPr>
+        <w:t xml:space="preserve"> the log files </w:t>
+      </w:r>
+      <w:r>
+        <w:rPr>
+          <w:rFonts w:asciiTheme="majorBidi" w:eastAsia="+mj-ea" w:hAnsiTheme="majorBidi" w:cstheme="majorBidi"/>
+          <w:sz w:val="22"/>
+          <w:szCs w:val="22"/>
+        </w:rPr>
+        <w:t xml:space="preserve">made by </w:t>
+      </w:r>
+      <w:r>
+        <w:rPr>
+          <w:rFonts w:asciiTheme="majorBidi" w:eastAsia="+mj-ea" w:hAnsiTheme="majorBidi" w:cstheme="majorBidi"/>
+          <w:sz w:val="22"/>
+          <w:szCs w:val="22"/>
+        </w:rPr>
+        <w:t>Stata</w:t>
+      </w:r>
+      <w:r>
+        <w:rPr>
+          <w:rFonts w:asciiTheme="majorBidi" w:eastAsia="+mj-ea" w:hAnsiTheme="majorBidi" w:cstheme="majorBidi"/>
+          <w:sz w:val="22"/>
+          <w:szCs w:val="22"/>
+        </w:rPr>
+        <w:t xml:space="preserve"> for all tables</w:t>
+      </w:r>
+      <w:r>
+        <w:rPr>
+          <w:rFonts w:asciiTheme="majorBidi" w:eastAsia="+mj-ea" w:hAnsiTheme="majorBidi" w:cstheme="majorBidi"/>
+          <w:sz w:val="22"/>
+          <w:szCs w:val="22"/>
+        </w:rPr>
+        <w:t xml:space="preserve"> and </w:t>
+      </w:r>
+      <w:r>
+        <w:rPr>
+          <w:rFonts w:asciiTheme="majorBidi" w:eastAsia="+mj-ea" w:hAnsiTheme="majorBidi" w:cstheme="majorBidi"/>
+          <w:sz w:val="22"/>
+          <w:szCs w:val="22"/>
+        </w:rPr>
+        <w:t xml:space="preserve">figures </w:t>
+      </w:r>
+      <w:r>
+        <w:rPr>
+          <w:rFonts w:asciiTheme="majorBidi" w:eastAsia="+mj-ea" w:hAnsiTheme="majorBidi" w:cstheme="majorBidi"/>
+          <w:sz w:val="22"/>
+          <w:szCs w:val="22"/>
+        </w:rPr>
+        <w:t>which are non-reproducible</w:t>
+      </w:r>
+    </w:p>
+    <w:p>
+      <w:pPr>
+        <w:pStyle w:val="ListParagraph"/>
+        <w:numPr>
+          <w:ilvl w:val="0"/>
+          <w:numId w:val="2"/>
+        </w:numPr>
+        <w:spacing w:line="360" w:lineRule="auto"/>
+        <w:rPr>
+          <w:rFonts w:asciiTheme="majorBidi" w:eastAsia="+mj-ea" w:hAnsiTheme="majorBidi" w:cstheme="majorBidi"/>
+          <w:sz w:val="22"/>
+          <w:szCs w:val="22"/>
+        </w:rPr>
+      </w:pPr>
+      <w:r>
+        <w:rPr>
+          <w:rFonts w:asciiTheme="majorBidi" w:eastAsia="+mj-ea" w:hAnsiTheme="majorBidi" w:cstheme="majorBidi"/>
+          <w:b/>
+          <w:bCs/>
+          <w:sz w:val="22"/>
+          <w:szCs w:val="22"/>
+        </w:rPr>
+        <w:t xml:space="preserve">Reproducible Logs </w:t>
+      </w:r>
+      <w:r>
+        <w:rPr>
+          <w:rFonts w:asciiTheme="majorBidi" w:eastAsia="+mj-ea" w:hAnsiTheme="majorBidi" w:cstheme="majorBidi"/>
+          <w:sz w:val="22"/>
+          <w:szCs w:val="22"/>
+        </w:rPr>
+        <w:t>-</w:t>
+      </w:r>
+      <w:r>
+        <w:rPr>
+          <w:rFonts w:asciiTheme="majorBidi" w:eastAsia="+mj-ea" w:hAnsiTheme="majorBidi" w:cstheme="majorBidi"/>
+          <w:sz w:val="22"/>
+          <w:szCs w:val="22"/>
+        </w:rPr>
+        <w:t xml:space="preserve"> </w:t>
+      </w:r>
+      <w:r>
+        <w:rPr>
+          <w:rFonts w:asciiTheme="majorBidi" w:eastAsia="+mj-ea" w:hAnsiTheme="majorBidi" w:cstheme="majorBidi"/>
+          <w:sz w:val="22"/>
+          <w:szCs w:val="22"/>
+        </w:rPr>
+        <w:t>this folder contains the log files made by Stata for all tables</w:t>
+      </w:r>
+      <w:r>
+        <w:rPr>
+          <w:rFonts w:asciiTheme="majorBidi" w:eastAsia="+mj-ea" w:hAnsiTheme="majorBidi" w:cstheme="majorBidi"/>
+          <w:sz w:val="22"/>
+          <w:szCs w:val="22"/>
+        </w:rPr>
+        <w:t xml:space="preserve"> and </w:t>
+      </w:r>
+      <w:r>
+        <w:rPr>
+          <w:rFonts w:asciiTheme="majorBidi" w:eastAsia="+mj-ea" w:hAnsiTheme="majorBidi" w:cstheme="majorBidi"/>
+          <w:sz w:val="22"/>
+          <w:szCs w:val="22"/>
+        </w:rPr>
+        <w:t xml:space="preserve">figures </w:t>
+      </w:r>
+      <w:r>
+        <w:rPr>
+          <w:rFonts w:asciiTheme="majorBidi" w:eastAsia="+mj-ea" w:hAnsiTheme="majorBidi" w:cstheme="majorBidi"/>
+          <w:sz w:val="22"/>
+          <w:szCs w:val="22"/>
+        </w:rPr>
+        <w:t>which are reproducible</w:t>
+      </w:r>
+    </w:p>
+    <w:p>
+      <w:pPr>
+        <w:pStyle w:val="ListParagraph"/>
+        <w:numPr>
+          <w:ilvl w:val="0"/>
+          <w:numId w:val="2"/>
+        </w:numPr>
+        <w:spacing w:line="360" w:lineRule="auto"/>
+        <w:rPr>
+          <w:rFonts w:asciiTheme="majorBidi" w:eastAsia="+mj-ea" w:hAnsiTheme="majorBidi" w:cstheme="majorBidi"/>
+          <w:sz w:val="22"/>
+          <w:szCs w:val="22"/>
+        </w:rPr>
+      </w:pPr>
+      <w:r>
+        <w:rPr>
+          <w:rFonts w:asciiTheme="majorBidi" w:eastAsia="+mj-ea" w:hAnsiTheme="majorBidi" w:cstheme="majorBidi"/>
+          <w:b/>
+          <w:bCs/>
+          <w:sz w:val="22"/>
+          <w:szCs w:val="22"/>
+        </w:rPr>
+        <w:t xml:space="preserve">Figures </w:t>
+      </w:r>
+      <w:r>
+        <w:rPr>
+          <w:rFonts w:asciiTheme="majorBidi" w:eastAsia="+mj-ea" w:hAnsiTheme="majorBidi" w:cstheme="majorBidi"/>
+          <w:b/>
+          <w:bCs/>
+          <w:sz w:val="22"/>
+          <w:szCs w:val="22"/>
+        </w:rPr>
+        <w:t>–</w:t>
+      </w:r>
+      <w:r>
+        <w:rPr>
+          <w:rFonts w:asciiTheme="majorBidi" w:eastAsia="+mj-ea" w:hAnsiTheme="majorBidi" w:cstheme="majorBidi"/>
+          <w:sz w:val="22"/>
+          <w:szCs w:val="22"/>
+        </w:rPr>
+        <w:t xml:space="preserve"> </w:t>
+      </w:r>
+      <w:r>
+        <w:rPr>
+          <w:rFonts w:asciiTheme="majorBidi" w:eastAsia="+mj-ea" w:hAnsiTheme="majorBidi" w:cstheme="majorBidi"/>
+          <w:sz w:val="22"/>
+          <w:szCs w:val="22"/>
+        </w:rPr>
+        <w:t>the plots in pdf format</w:t>
       </w:r>
     </w:p>
     <w:p>
@@ -843,7 +1021,6 @@
           <w:i/>
           <w:iCs/>
         </w:rPr>
-        <w:lastRenderedPageBreak/>
         <w:t>Data Structure</w:t>
       </w:r>
     </w:p>
@@ -903,23 +1080,7 @@
           <w:sz w:val="22"/>
           <w:szCs w:val="22"/>
         </w:rPr>
-        <w:t xml:space="preserve">National Insurance Institute (NII) [which is the </w:t>
-      </w:r>
-      <w:r>
-        <w:rPr>
-          <w:rFonts w:asciiTheme="majorBidi" w:eastAsia="+mj-ea" w:hAnsiTheme="majorBidi" w:cstheme="majorBidi"/>
-          <w:sz w:val="22"/>
-          <w:szCs w:val="22"/>
-        </w:rPr>
-        <w:t xml:space="preserve">Israeli Social Security </w:t>
-      </w:r>
-      <w:r>
-        <w:rPr>
-          <w:rFonts w:asciiTheme="majorBidi" w:eastAsia="+mj-ea" w:hAnsiTheme="majorBidi" w:cstheme="majorBidi"/>
-          <w:sz w:val="22"/>
-          <w:szCs w:val="22"/>
-        </w:rPr>
-        <w:t>authority]</w:t>
+        <w:t>National Insurance Institute (NII) [which is the Israeli Social Security authority]</w:t>
       </w:r>
       <w:r>
         <w:rPr>
@@ -977,30 +1138,22 @@
           <w:sz w:val="22"/>
           <w:szCs w:val="22"/>
         </w:rPr>
-        <w:t xml:space="preserve">This file is “publication-ready”, as it was prepared for publication, in anticipation for authorization to release the data with publication. </w:t>
-      </w:r>
-      <w:r>
-        <w:rPr>
-          <w:rFonts w:asciiTheme="majorBidi" w:eastAsia="+mj-ea" w:hAnsiTheme="majorBidi" w:cstheme="majorBidi"/>
-          <w:sz w:val="22"/>
-          <w:szCs w:val="22"/>
-        </w:rPr>
-        <w:t xml:space="preserve">Its root folder is: </w:t>
-      </w:r>
-      <w:r>
-        <w:rPr>
-          <w:rFonts w:asciiTheme="majorBidi" w:eastAsia="+mj-ea" w:hAnsiTheme="majorBidi" w:cstheme="majorBidi"/>
-          <w:sz w:val="18"/>
-          <w:szCs w:val="18"/>
-        </w:rPr>
-        <w:t>“W:\</w:t>
+        <w:t xml:space="preserve">This file is was prepared for publication, in anticipation for authorization to release the data with publication. </w:t>
+      </w:r>
+      <w:r>
+        <w:rPr>
+          <w:rFonts w:asciiTheme="majorBidi" w:eastAsia="+mj-ea" w:hAnsiTheme="majorBidi" w:cstheme="majorBidi"/>
+          <w:sz w:val="22"/>
+          <w:szCs w:val="22"/>
+        </w:rPr>
+        <w:t>Its root folder is: “W:\</w:t>
       </w:r>
       <w:proofErr w:type="spellStart"/>
       <w:r>
         <w:rPr>
           <w:rFonts w:asciiTheme="majorBidi" w:eastAsia="+mj-ea" w:hAnsiTheme="majorBidi" w:cstheme="majorBidi"/>
-          <w:sz w:val="18"/>
-          <w:szCs w:val="18"/>
+          <w:sz w:val="22"/>
+          <w:szCs w:val="22"/>
         </w:rPr>
         <w:t>victor_lavi</w:t>
       </w:r>
@@ -1008,8 +1161,8 @@
       <w:r>
         <w:rPr>
           <w:rFonts w:asciiTheme="majorBidi" w:eastAsia="+mj-ea" w:hAnsiTheme="majorBidi" w:cstheme="majorBidi"/>
-          <w:sz w:val="18"/>
-          <w:szCs w:val="18"/>
+          <w:sz w:val="22"/>
+          <w:szCs w:val="22"/>
         </w:rPr>
         <w:t>\Incoming\olim1\</w:t>
       </w:r>
@@ -1017,8 +1170,8 @@
       <w:r>
         <w:rPr>
           <w:rFonts w:asciiTheme="majorBidi" w:eastAsia="+mj-ea" w:hAnsiTheme="majorBidi" w:cstheme="majorBidi"/>
-          <w:sz w:val="18"/>
-          <w:szCs w:val="18"/>
+          <w:sz w:val="22"/>
+          <w:szCs w:val="22"/>
         </w:rPr>
         <w:t>elior</w:t>
       </w:r>
@@ -1026,36 +1179,36 @@
       <w:r>
         <w:rPr>
           <w:rFonts w:asciiTheme="majorBidi" w:eastAsia="+mj-ea" w:hAnsiTheme="majorBidi" w:cstheme="majorBidi"/>
-          <w:sz w:val="18"/>
-          <w:szCs w:val="18"/>
-        </w:rPr>
-        <w:t>\Teachers Bonuses”</w:t>
-      </w:r>
-      <w:r>
-        <w:rPr>
-          <w:rFonts w:asciiTheme="majorBidi" w:eastAsia="+mj-ea" w:hAnsiTheme="majorBidi" w:cstheme="majorBidi"/>
-          <w:sz w:val="22"/>
-          <w:szCs w:val="22"/>
-        </w:rPr>
-        <w:t xml:space="preserve">. </w:t>
-      </w:r>
-    </w:p>
-    <w:p>
-      <w:pPr>
-        <w:spacing w:line="360" w:lineRule="auto"/>
-        <w:rPr>
-          <w:rFonts w:asciiTheme="majorBidi" w:eastAsia="+mj-ea" w:hAnsiTheme="majorBidi" w:cstheme="majorBidi"/>
-          <w:sz w:val="22"/>
-          <w:szCs w:val="22"/>
-        </w:rPr>
-      </w:pPr>
-      <w:r>
-        <w:rPr>
-          <w:rFonts w:asciiTheme="majorBidi" w:eastAsia="+mj-ea" w:hAnsiTheme="majorBidi" w:cstheme="majorBidi"/>
-          <w:sz w:val="22"/>
-          <w:szCs w:val="22"/>
-        </w:rPr>
-        <w:t xml:space="preserve">This file was produced from the data provided by the </w:t>
+          <w:sz w:val="22"/>
+          <w:szCs w:val="22"/>
+        </w:rPr>
+        <w:t xml:space="preserve">\Teachers Bonuses”. </w:t>
+      </w:r>
+    </w:p>
+    <w:p>
+      <w:pPr>
+        <w:spacing w:line="360" w:lineRule="auto"/>
+        <w:rPr>
+          <w:rFonts w:asciiTheme="majorBidi" w:eastAsia="+mj-ea" w:hAnsiTheme="majorBidi" w:cstheme="majorBidi"/>
+          <w:sz w:val="22"/>
+          <w:szCs w:val="22"/>
+        </w:rPr>
+      </w:pPr>
+      <w:r>
+        <w:rPr>
+          <w:rFonts w:asciiTheme="majorBidi" w:eastAsia="+mj-ea" w:hAnsiTheme="majorBidi" w:cstheme="majorBidi"/>
+          <w:sz w:val="22"/>
+          <w:szCs w:val="22"/>
+        </w:rPr>
+        <w:t xml:space="preserve">The paper details the process by which this </w:t>
+      </w:r>
+      <w:r>
+        <w:rPr>
+          <w:rFonts w:asciiTheme="majorBidi" w:eastAsia="+mj-ea" w:hAnsiTheme="majorBidi" w:cstheme="majorBidi"/>
+          <w:sz w:val="22"/>
+          <w:szCs w:val="22"/>
+        </w:rPr>
+        <w:t xml:space="preserve">file was produced from the data provided by the </w:t>
       </w:r>
       <w:r>
         <w:rPr>
@@ -1071,7 +1224,7 @@
           <w:sz w:val="22"/>
           <w:szCs w:val="22"/>
         </w:rPr>
-        <w:t xml:space="preserve"> administration, as detailed in the paper.</w:t>
+        <w:t xml:space="preserve"> administration.</w:t>
       </w:r>
       <w:r>
         <w:rPr>
@@ -1105,7 +1258,23 @@
           <w:sz w:val="22"/>
           <w:szCs w:val="22"/>
         </w:rPr>
-        <w:t>can be seen in the log file, under the name “DataSetCreationForPublication_25Jul19.txt”</w:t>
+        <w:t>can be seen in the log file</w:t>
+      </w:r>
+      <w:r>
+        <w:rPr>
+          <w:rFonts w:asciiTheme="majorBidi" w:eastAsia="+mj-ea" w:hAnsiTheme="majorBidi" w:cstheme="majorBidi"/>
+          <w:sz w:val="22"/>
+          <w:szCs w:val="22"/>
+        </w:rPr>
+        <w:t xml:space="preserve"> provided here</w:t>
+      </w:r>
+      <w:r>
+        <w:rPr>
+          <w:rFonts w:asciiTheme="majorBidi" w:eastAsia="+mj-ea" w:hAnsiTheme="majorBidi" w:cstheme="majorBidi"/>
+          <w:sz w:val="22"/>
+          <w:szCs w:val="22"/>
+        </w:rPr>
+        <w:t>, under the name “DataSetCreationForPublication_25Jul19.txt”</w:t>
       </w:r>
     </w:p>
     <w:p>
@@ -1141,21 +1310,25 @@
         <w:spacing w:line="360" w:lineRule="auto"/>
         <w:rPr>
           <w:rFonts w:asciiTheme="majorBidi" w:eastAsia="+mj-ea" w:hAnsiTheme="majorBidi" w:cstheme="majorBidi"/>
-        </w:rPr>
-      </w:pPr>
-    </w:p>
-    <w:p>
-      <w:pPr>
-        <w:spacing w:line="360" w:lineRule="auto"/>
-        <w:rPr>
-          <w:rFonts w:asciiTheme="majorBidi" w:eastAsia="+mj-ea" w:hAnsiTheme="majorBidi" w:cstheme="majorBidi"/>
-          <w:sz w:val="22"/>
-          <w:szCs w:val="22"/>
-        </w:rPr>
-      </w:pPr>
-      <w:r>
-        <w:rPr>
-          <w:rFonts w:asciiTheme="majorBidi" w:eastAsia="+mj-ea" w:hAnsiTheme="majorBidi" w:cstheme="majorBidi"/>
+          <w:sz w:val="22"/>
+          <w:szCs w:val="22"/>
+        </w:rPr>
+      </w:pPr>
+    </w:p>
+    <w:p>
+      <w:pPr>
+        <w:spacing w:line="360" w:lineRule="auto"/>
+        <w:rPr>
+          <w:rFonts w:asciiTheme="majorBidi" w:eastAsia="+mj-ea" w:hAnsiTheme="majorBidi" w:cstheme="majorBidi"/>
+          <w:sz w:val="22"/>
+          <w:szCs w:val="22"/>
+        </w:rPr>
+      </w:pPr>
+      <w:r>
+        <w:rPr>
+          <w:rFonts w:asciiTheme="majorBidi" w:eastAsia="+mj-ea" w:hAnsiTheme="majorBidi" w:cstheme="majorBidi"/>
+          <w:sz w:val="22"/>
+          <w:szCs w:val="22"/>
         </w:rPr>
         <w:t xml:space="preserve">However, some tables and figures require data from more years than is available in </w:t>
       </w:r>
@@ -1175,7 +1348,7 @@
           <w:sz w:val="22"/>
           <w:szCs w:val="22"/>
         </w:rPr>
-        <w:t xml:space="preserve">. In preparation for publication, and following the </w:t>
+        <w:t xml:space="preserve">. In preparation for publication, and following </w:t>
       </w:r>
       <w:r>
         <w:rPr>
@@ -1267,6 +1440,8 @@
         <w:spacing w:line="360" w:lineRule="auto"/>
         <w:rPr>
           <w:rFonts w:asciiTheme="majorBidi" w:eastAsia="+mj-ea" w:hAnsiTheme="majorBidi" w:cstheme="majorBidi"/>
+          <w:sz w:val="22"/>
+          <w:szCs w:val="22"/>
         </w:rPr>
       </w:pPr>
       <w:r>
@@ -1382,14 +1557,6 @@
           <w:szCs w:val="22"/>
         </w:rPr>
         <w:t xml:space="preserve"> of </w:t>
-      </w:r>
-      <w:r>
-        <w:rPr>
-          <w:rFonts w:asciiTheme="majorBidi" w:eastAsia="+mj-ea" w:hAnsiTheme="majorBidi" w:cstheme="majorBidi"/>
-          <w:sz w:val="22"/>
-          <w:szCs w:val="22"/>
-        </w:rPr>
-        <w:t xml:space="preserve">preparation </w:t>
       </w:r>
       <w:proofErr w:type="spellStart"/>
       <w:r>
@@ -5484,8 +5651,6 @@
         </w:rPr>
         <w:t>.) Results and logs that are not reproducible appear “as is” from the NII lab.</w:t>
       </w:r>
-      <w:bookmarkStart w:id="0" w:name="_GoBack"/>
-      <w:bookmarkEnd w:id="0"/>
     </w:p>
     <w:p>
       <w:pPr>
@@ -7089,18 +7254,66 @@
         <w:spacing w:line="360" w:lineRule="auto"/>
         <w:ind w:left="720"/>
         <w:rPr>
-          <w:rFonts w:asciiTheme="majorBidi" w:eastAsia="+mj-ea" w:hAnsiTheme="majorBidi" w:cstheme="majorBidi"/>
-          <w:sz w:val="22"/>
-          <w:szCs w:val="22"/>
-        </w:rPr>
-      </w:pPr>
-      <w:r>
-        <w:rPr>
-          <w:rFonts w:asciiTheme="majorBidi" w:eastAsia="+mj-ea" w:hAnsiTheme="majorBidi" w:cstheme="majorBidi"/>
-          <w:sz w:val="22"/>
-          <w:szCs w:val="22"/>
-        </w:rPr>
-        <w:t xml:space="preserve">The </w:t>
+          <w:rFonts w:eastAsia="+mj-ea"/>
+        </w:rPr>
+      </w:pPr>
+      <w:r>
+        <w:rPr>
+          <w:rFonts w:asciiTheme="majorBidi" w:eastAsia="+mj-ea" w:hAnsiTheme="majorBidi" w:cstheme="majorBidi"/>
+          <w:sz w:val="22"/>
+          <w:szCs w:val="22"/>
+        </w:rPr>
+        <w:t xml:space="preserve">This structure has been created for the convenience of anyone attempting to reproduce the results. In the supplementary file </w:t>
+      </w:r>
+      <w:r>
+        <w:rPr>
+          <w:rFonts w:asciiTheme="majorBidi" w:eastAsia="+mj-ea" w:hAnsiTheme="majorBidi" w:cstheme="majorBidi"/>
+          <w:sz w:val="22"/>
+          <w:szCs w:val="22"/>
+        </w:rPr>
+        <w:t xml:space="preserve">the user will find a folder </w:t>
+      </w:r>
+      <w:r>
+        <w:rPr>
+          <w:rFonts w:asciiTheme="majorBidi" w:eastAsia="+mj-ea" w:hAnsiTheme="majorBidi" w:cstheme="majorBidi"/>
+          <w:sz w:val="22"/>
+          <w:szCs w:val="22"/>
+        </w:rPr>
+        <w:t>named “Reproduction”, and within it the structure detailed above (as well as a folder with all reproduc</w:t>
+      </w:r>
+      <w:r>
+        <w:rPr>
+          <w:rFonts w:asciiTheme="majorBidi" w:eastAsia="+mj-ea" w:hAnsiTheme="majorBidi" w:cstheme="majorBidi"/>
+          <w:sz w:val="22"/>
+          <w:szCs w:val="22"/>
+        </w:rPr>
+        <w:t>i</w:t>
+      </w:r>
+      <w:r>
+        <w:rPr>
+          <w:rFonts w:asciiTheme="majorBidi" w:eastAsia="+mj-ea" w:hAnsiTheme="majorBidi" w:cstheme="majorBidi"/>
+          <w:sz w:val="22"/>
+          <w:szCs w:val="22"/>
+        </w:rPr>
+        <w:t xml:space="preserve">ble codes.) The user need only copy this folder to a convenient location for </w:t>
+      </w:r>
+      <w:proofErr w:type="gramStart"/>
+      <w:r>
+        <w:rPr>
+          <w:rFonts w:asciiTheme="majorBidi" w:eastAsia="+mj-ea" w:hAnsiTheme="majorBidi" w:cstheme="majorBidi"/>
+          <w:sz w:val="22"/>
+          <w:szCs w:val="22"/>
+        </w:rPr>
+        <w:t>him, and</w:t>
+      </w:r>
+      <w:proofErr w:type="gramEnd"/>
+      <w:r>
+        <w:rPr>
+          <w:rFonts w:asciiTheme="majorBidi" w:eastAsia="+mj-ea" w:hAnsiTheme="majorBidi" w:cstheme="majorBidi"/>
+          <w:sz w:val="22"/>
+          <w:szCs w:val="22"/>
+        </w:rPr>
+        <w:t xml:space="preserve"> </w:t>
       </w:r>
       <w:r>
         <w:rPr>
@@ -7110,6 +7323,66 @@
           <w:sz w:val="22"/>
           <w:szCs w:val="22"/>
         </w:rPr>
+        <w:t>change the cd command</w:t>
+      </w:r>
+      <w:r>
+        <w:rPr>
+          <w:rFonts w:eastAsia="+mj-ea"/>
+        </w:rPr>
+        <w:t xml:space="preserve"> to reflect that location of this folder. For example, suppose the folder is to be located at the following path:</w:t>
+      </w:r>
+    </w:p>
+    <w:p>
+      <w:pPr>
+        <w:spacing w:line="360" w:lineRule="auto"/>
+        <w:ind w:left="720"/>
+        <w:rPr>
+          <w:rFonts w:asciiTheme="majorBidi" w:eastAsia="+mj-ea" w:hAnsiTheme="majorBidi" w:cstheme="majorBidi"/>
+          <w:sz w:val="22"/>
+          <w:szCs w:val="22"/>
+        </w:rPr>
+      </w:pPr>
+      <w:r>
+        <w:rPr>
+          <w:rFonts w:eastAsia="+mj-ea"/>
+        </w:rPr>
+        <w:t>“C:\user\documents\reproduction projects\Lavy_2019</w:t>
+      </w:r>
+      <w:r>
+        <w:rPr>
+          <w:rFonts w:asciiTheme="majorBidi" w:eastAsia="+mj-ea" w:hAnsiTheme="majorBidi" w:cstheme="majorBidi"/>
+          <w:sz w:val="22"/>
+          <w:szCs w:val="22"/>
+        </w:rPr>
+        <w:t>”</w:t>
+      </w:r>
+    </w:p>
+    <w:p>
+      <w:pPr>
+        <w:spacing w:line="360" w:lineRule="auto"/>
+        <w:ind w:left="720"/>
+        <w:rPr>
+          <w:rFonts w:asciiTheme="majorBidi" w:eastAsia="+mj-ea" w:hAnsiTheme="majorBidi" w:cstheme="majorBidi"/>
+          <w:sz w:val="22"/>
+          <w:szCs w:val="22"/>
+        </w:rPr>
+      </w:pPr>
+      <w:r>
+        <w:rPr>
+          <w:rFonts w:asciiTheme="majorBidi" w:eastAsia="+mj-ea" w:hAnsiTheme="majorBidi" w:cstheme="majorBidi"/>
+          <w:sz w:val="22"/>
+          <w:szCs w:val="22"/>
+        </w:rPr>
+        <w:t xml:space="preserve">Then the </w:t>
+      </w:r>
+      <w:r>
+        <w:rPr>
+          <w:rFonts w:asciiTheme="majorBidi" w:eastAsia="+mj-ea" w:hAnsiTheme="majorBidi" w:cstheme="majorBidi"/>
+          <w:b/>
+          <w:bCs/>
+          <w:sz w:val="22"/>
+          <w:szCs w:val="22"/>
+        </w:rPr>
         <w:t>cd</w:t>
       </w:r>
       <w:r>
@@ -7118,23 +7391,94 @@
           <w:sz w:val="22"/>
           <w:szCs w:val="22"/>
         </w:rPr>
-        <w:t xml:space="preserve"> command in each program should direct to the </w:t>
-      </w:r>
-      <w:r>
-        <w:rPr>
-          <w:rFonts w:asciiTheme="majorBidi" w:eastAsia="+mj-ea" w:hAnsiTheme="majorBidi" w:cstheme="majorBidi"/>
-          <w:sz w:val="22"/>
-          <w:szCs w:val="22"/>
-        </w:rPr>
-        <w:t>root</w:t>
-      </w:r>
-      <w:r>
-        <w:rPr>
-          <w:rFonts w:asciiTheme="majorBidi" w:eastAsia="+mj-ea" w:hAnsiTheme="majorBidi" w:cstheme="majorBidi"/>
-          <w:sz w:val="22"/>
-          <w:szCs w:val="22"/>
-        </w:rPr>
-        <w:t xml:space="preserve"> of these folders.</w:t>
+        <w:t xml:space="preserve"> command should be changed from</w:t>
+      </w:r>
+    </w:p>
+    <w:p>
+      <w:pPr>
+        <w:spacing w:line="360" w:lineRule="auto"/>
+        <w:ind w:left="720"/>
+        <w:rPr>
+          <w:rFonts w:asciiTheme="majorBidi" w:eastAsia="+mj-ea" w:hAnsiTheme="majorBidi" w:cstheme="majorBidi"/>
+          <w:sz w:val="22"/>
+          <w:szCs w:val="22"/>
+        </w:rPr>
+      </w:pPr>
+      <w:r>
+        <w:rPr>
+          <w:rFonts w:asciiTheme="majorBidi" w:eastAsia="+mj-ea" w:hAnsiTheme="majorBidi" w:cstheme="majorBidi"/>
+          <w:sz w:val="22"/>
+          <w:szCs w:val="22"/>
+        </w:rPr>
+        <w:t>“</w:t>
+      </w:r>
+      <w:r>
+        <w:rPr>
+          <w:rFonts w:asciiTheme="majorBidi" w:eastAsia="+mj-ea" w:hAnsiTheme="majorBidi" w:cstheme="majorBidi"/>
+          <w:sz w:val="22"/>
+          <w:szCs w:val="22"/>
+        </w:rPr>
+        <w:t>###INSERT FOLDER PATH HERE###\Reproduction</w:t>
+      </w:r>
+      <w:r>
+        <w:rPr>
+          <w:rFonts w:asciiTheme="majorBidi" w:eastAsia="+mj-ea" w:hAnsiTheme="majorBidi" w:cstheme="majorBidi"/>
+          <w:sz w:val="22"/>
+          <w:szCs w:val="22"/>
+        </w:rPr>
+        <w:t>”</w:t>
+      </w:r>
+    </w:p>
+    <w:p>
+      <w:pPr>
+        <w:spacing w:line="360" w:lineRule="auto"/>
+        <w:ind w:left="720"/>
+        <w:rPr>
+          <w:rFonts w:asciiTheme="majorBidi" w:eastAsia="+mj-ea" w:hAnsiTheme="majorBidi" w:cstheme="majorBidi"/>
+          <w:sz w:val="22"/>
+          <w:szCs w:val="22"/>
+        </w:rPr>
+      </w:pPr>
+      <w:r>
+        <w:rPr>
+          <w:rFonts w:asciiTheme="majorBidi" w:eastAsia="+mj-ea" w:hAnsiTheme="majorBidi" w:cstheme="majorBidi"/>
+          <w:sz w:val="22"/>
+          <w:szCs w:val="22"/>
+        </w:rPr>
+        <w:t>to</w:t>
+      </w:r>
+    </w:p>
+    <w:p>
+      <w:pPr>
+        <w:spacing w:line="360" w:lineRule="auto"/>
+        <w:ind w:left="720"/>
+        <w:rPr>
+          <w:rFonts w:asciiTheme="majorBidi" w:eastAsia="+mj-ea" w:hAnsiTheme="majorBidi" w:cstheme="majorBidi"/>
+          <w:sz w:val="22"/>
+          <w:szCs w:val="22"/>
+        </w:rPr>
+      </w:pPr>
+      <w:r>
+        <w:rPr>
+          <w:rFonts w:eastAsia="+mj-ea"/>
+        </w:rPr>
+        <w:t>“C:\user\documents\reproduction projects\Lavy_2019</w:t>
+      </w:r>
+      <w:r>
+        <w:rPr>
+          <w:rFonts w:asciiTheme="majorBidi" w:eastAsia="+mj-ea" w:hAnsiTheme="majorBidi" w:cstheme="majorBidi"/>
+          <w:sz w:val="22"/>
+          <w:szCs w:val="22"/>
+        </w:rPr>
+        <w:t>\Reproduction</w:t>
+      </w:r>
+      <w:r>
+        <w:rPr>
+          <w:rFonts w:asciiTheme="majorBidi" w:eastAsia="+mj-ea" w:hAnsiTheme="majorBidi" w:cstheme="majorBidi"/>
+          <w:sz w:val="22"/>
+          <w:szCs w:val="22"/>
+        </w:rPr>
+        <w:t>”</w:t>
       </w:r>
     </w:p>
     <w:p>
@@ -7389,7 +7733,16 @@
           <w:sz w:val="22"/>
           <w:szCs w:val="22"/>
         </w:rPr>
-        <w:t>were selected for each student, and those variables’ names were changed so that the new data set was intuitive and made sense.</w:t>
+        <w:t xml:space="preserve">were selected for each student, and those </w:t>
+      </w:r>
+      <w:r>
+        <w:rPr>
+          <w:rFonts w:asciiTheme="majorBidi" w:eastAsia="+mj-ea" w:hAnsiTheme="majorBidi" w:cstheme="majorBidi"/>
+          <w:sz w:val="22"/>
+          <w:szCs w:val="22"/>
+        </w:rPr>
+        <w:lastRenderedPageBreak/>
+        <w:t>variables’ names were changed so that the new data set was intuitive and made sense.</w:t>
       </w:r>
       <w:r>
         <w:rPr>
@@ -7549,7 +7902,6 @@
           <w:sz w:val="22"/>
           <w:szCs w:val="22"/>
         </w:rPr>
-        <w:lastRenderedPageBreak/>
         <w:t>T</w:t>
       </w:r>
       <w:r>
@@ -8262,408 +8614,6 @@
           <w:sz w:val="22"/>
           <w:szCs w:val="22"/>
         </w:rPr>
-        <w:t xml:space="preserve">- </w:t>
-      </w:r>
-      <w:proofErr w:type="spellStart"/>
-      <w:r>
-        <w:rPr>
-          <w:rFonts w:asciiTheme="majorBidi" w:eastAsia="+mj-ea" w:hAnsiTheme="majorBidi" w:cstheme="majorBidi"/>
-          <w:sz w:val="22"/>
-          <w:szCs w:val="22"/>
-        </w:rPr>
-        <w:t>educav</w:t>
-      </w:r>
-      <w:proofErr w:type="spellEnd"/>
-      <w:r>
-        <w:rPr>
-          <w:rFonts w:asciiTheme="majorBidi" w:eastAsia="+mj-ea" w:hAnsiTheme="majorBidi" w:cstheme="majorBidi"/>
-          <w:sz w:val="22"/>
-          <w:szCs w:val="22"/>
-        </w:rPr>
-        <w:t xml:space="preserve"> – father’s years of education</w:t>
-      </w:r>
-    </w:p>
-    <w:p>
-      <w:pPr>
-        <w:spacing w:line="360" w:lineRule="auto"/>
-        <w:rPr>
-          <w:rFonts w:asciiTheme="majorBidi" w:eastAsia="+mj-ea" w:hAnsiTheme="majorBidi" w:cstheme="majorBidi"/>
-          <w:sz w:val="22"/>
-          <w:szCs w:val="22"/>
-        </w:rPr>
-      </w:pPr>
-      <w:r>
-        <w:rPr>
-          <w:rFonts w:asciiTheme="majorBidi" w:eastAsia="+mj-ea" w:hAnsiTheme="majorBidi" w:cstheme="majorBidi"/>
-          <w:sz w:val="22"/>
-          <w:szCs w:val="22"/>
-        </w:rPr>
-        <w:t xml:space="preserve">- </w:t>
-      </w:r>
-      <w:proofErr w:type="spellStart"/>
-      <w:r>
-        <w:rPr>
-          <w:rFonts w:asciiTheme="majorBidi" w:eastAsia="+mj-ea" w:hAnsiTheme="majorBidi" w:cstheme="majorBidi"/>
-          <w:sz w:val="22"/>
-          <w:szCs w:val="22"/>
-        </w:rPr>
-        <w:t>educem</w:t>
-      </w:r>
-      <w:proofErr w:type="spellEnd"/>
-      <w:r>
-        <w:rPr>
-          <w:rFonts w:asciiTheme="majorBidi" w:eastAsia="+mj-ea" w:hAnsiTheme="majorBidi" w:cstheme="majorBidi"/>
-          <w:sz w:val="22"/>
-          <w:szCs w:val="22"/>
-        </w:rPr>
-        <w:t xml:space="preserve"> – </w:t>
-      </w:r>
-      <w:r>
-        <w:rPr>
-          <w:rFonts w:asciiTheme="majorBidi" w:eastAsia="+mj-ea" w:hAnsiTheme="majorBidi" w:cstheme="majorBidi"/>
-          <w:sz w:val="22"/>
-          <w:szCs w:val="22"/>
-        </w:rPr>
-        <w:t>mother’s</w:t>
-      </w:r>
-      <w:r>
-        <w:rPr>
-          <w:rFonts w:asciiTheme="majorBidi" w:eastAsia="+mj-ea" w:hAnsiTheme="majorBidi" w:cstheme="majorBidi"/>
-          <w:sz w:val="22"/>
-          <w:szCs w:val="22"/>
-        </w:rPr>
-        <w:t xml:space="preserve"> years of education</w:t>
-      </w:r>
-    </w:p>
-    <w:p>
-      <w:pPr>
-        <w:spacing w:line="360" w:lineRule="auto"/>
-        <w:rPr>
-          <w:rFonts w:asciiTheme="majorBidi" w:eastAsia="+mj-ea" w:hAnsiTheme="majorBidi" w:cstheme="majorBidi"/>
-          <w:sz w:val="22"/>
-          <w:szCs w:val="22"/>
-        </w:rPr>
-      </w:pPr>
-      <w:r>
-        <w:rPr>
-          <w:rFonts w:asciiTheme="majorBidi" w:eastAsia="+mj-ea" w:hAnsiTheme="majorBidi" w:cstheme="majorBidi"/>
-          <w:sz w:val="22"/>
-          <w:szCs w:val="22"/>
-        </w:rPr>
-        <w:t>- ole – immigrant dummy</w:t>
-      </w:r>
-      <w:r>
-        <w:rPr>
-          <w:rFonts w:asciiTheme="majorBidi" w:eastAsia="+mj-ea" w:hAnsiTheme="majorBidi" w:cstheme="majorBidi"/>
-          <w:sz w:val="22"/>
-          <w:szCs w:val="22"/>
-        </w:rPr>
-        <w:t xml:space="preserve"> (1=immigrant)</w:t>
-      </w:r>
-    </w:p>
-    <w:p>
-      <w:pPr>
-        <w:spacing w:line="360" w:lineRule="auto"/>
-        <w:rPr>
-          <w:rFonts w:asciiTheme="majorBidi" w:eastAsia="+mj-ea" w:hAnsiTheme="majorBidi" w:cstheme="majorBidi"/>
-          <w:sz w:val="22"/>
-          <w:szCs w:val="22"/>
-        </w:rPr>
-      </w:pPr>
-      <w:r>
-        <w:rPr>
-          <w:rFonts w:asciiTheme="majorBidi" w:eastAsia="+mj-ea" w:hAnsiTheme="majorBidi" w:cstheme="majorBidi"/>
-          <w:sz w:val="22"/>
-          <w:szCs w:val="22"/>
-        </w:rPr>
-        <w:t xml:space="preserve">- </w:t>
-      </w:r>
-      <w:proofErr w:type="spellStart"/>
-      <w:r>
-        <w:rPr>
-          <w:rFonts w:asciiTheme="majorBidi" w:eastAsia="+mj-ea" w:hAnsiTheme="majorBidi" w:cstheme="majorBidi"/>
-          <w:sz w:val="22"/>
-          <w:szCs w:val="22"/>
-        </w:rPr>
-        <w:t>euram</w:t>
-      </w:r>
-      <w:proofErr w:type="spellEnd"/>
-      <w:r>
-        <w:rPr>
-          <w:rFonts w:asciiTheme="majorBidi" w:eastAsia="+mj-ea" w:hAnsiTheme="majorBidi" w:cstheme="majorBidi"/>
-          <w:sz w:val="22"/>
-          <w:szCs w:val="22"/>
-        </w:rPr>
-        <w:t xml:space="preserve"> – Europe/North America origin dummy</w:t>
-      </w:r>
-    </w:p>
-    <w:p>
-      <w:pPr>
-        <w:spacing w:line="360" w:lineRule="auto"/>
-        <w:rPr>
-          <w:rFonts w:asciiTheme="majorBidi" w:eastAsia="+mj-ea" w:hAnsiTheme="majorBidi" w:cstheme="majorBidi"/>
-          <w:sz w:val="22"/>
-          <w:szCs w:val="22"/>
-        </w:rPr>
-      </w:pPr>
-      <w:r>
-        <w:rPr>
-          <w:rFonts w:asciiTheme="majorBidi" w:eastAsia="+mj-ea" w:hAnsiTheme="majorBidi" w:cstheme="majorBidi"/>
-          <w:sz w:val="22"/>
-          <w:szCs w:val="22"/>
-        </w:rPr>
-        <w:t xml:space="preserve">- </w:t>
-      </w:r>
-      <w:proofErr w:type="spellStart"/>
-      <w:r>
-        <w:rPr>
-          <w:rFonts w:asciiTheme="majorBidi" w:eastAsia="+mj-ea" w:hAnsiTheme="majorBidi" w:cstheme="majorBidi"/>
-          <w:sz w:val="22"/>
-          <w:szCs w:val="22"/>
-        </w:rPr>
-        <w:t>asiafr</w:t>
-      </w:r>
-      <w:proofErr w:type="spellEnd"/>
-      <w:r>
-        <w:rPr>
-          <w:rFonts w:asciiTheme="majorBidi" w:eastAsia="+mj-ea" w:hAnsiTheme="majorBidi" w:cstheme="majorBidi"/>
-          <w:sz w:val="22"/>
-          <w:szCs w:val="22"/>
-        </w:rPr>
-        <w:t xml:space="preserve"> – Asia/Africa origin dummy</w:t>
-      </w:r>
-    </w:p>
-    <w:p>
-      <w:pPr>
-        <w:spacing w:line="360" w:lineRule="auto"/>
-        <w:rPr>
-          <w:rFonts w:asciiTheme="majorBidi" w:eastAsia="+mj-ea" w:hAnsiTheme="majorBidi" w:cstheme="majorBidi"/>
-          <w:sz w:val="22"/>
-          <w:szCs w:val="22"/>
-        </w:rPr>
-      </w:pPr>
-      <w:r>
-        <w:rPr>
-          <w:rFonts w:asciiTheme="majorBidi" w:eastAsia="+mj-ea" w:hAnsiTheme="majorBidi" w:cstheme="majorBidi"/>
-          <w:sz w:val="22"/>
-          <w:szCs w:val="22"/>
-        </w:rPr>
-        <w:t xml:space="preserve">- </w:t>
-      </w:r>
-      <w:proofErr w:type="spellStart"/>
-      <w:r>
-        <w:rPr>
-          <w:rFonts w:asciiTheme="majorBidi" w:eastAsia="+mj-ea" w:hAnsiTheme="majorBidi" w:cstheme="majorBidi"/>
-          <w:sz w:val="22"/>
-          <w:szCs w:val="22"/>
-        </w:rPr>
-        <w:t>e_awr_lgcr</w:t>
-      </w:r>
-      <w:proofErr w:type="spellEnd"/>
-      <w:r>
-        <w:rPr>
-          <w:rFonts w:asciiTheme="majorBidi" w:eastAsia="+mj-ea" w:hAnsiTheme="majorBidi" w:cstheme="majorBidi"/>
-          <w:sz w:val="22"/>
-          <w:szCs w:val="22"/>
-        </w:rPr>
-        <w:t xml:space="preserve"> –total English credit units </w:t>
-      </w:r>
-      <w:r>
-        <w:rPr>
-          <w:rFonts w:asciiTheme="majorBidi" w:eastAsia="+mj-ea" w:hAnsiTheme="majorBidi" w:cstheme="majorBidi"/>
-          <w:sz w:val="22"/>
-          <w:szCs w:val="22"/>
-        </w:rPr>
-        <w:t>awarded (lagged – see text)</w:t>
-      </w:r>
-    </w:p>
-    <w:p>
-      <w:pPr>
-        <w:spacing w:line="360" w:lineRule="auto"/>
-        <w:rPr>
-          <w:rFonts w:asciiTheme="majorBidi" w:eastAsia="+mj-ea" w:hAnsiTheme="majorBidi" w:cstheme="majorBidi"/>
-          <w:sz w:val="22"/>
-          <w:szCs w:val="22"/>
-        </w:rPr>
-      </w:pPr>
-      <w:r>
-        <w:rPr>
-          <w:rFonts w:asciiTheme="majorBidi" w:eastAsia="+mj-ea" w:hAnsiTheme="majorBidi" w:cstheme="majorBidi"/>
-          <w:sz w:val="22"/>
-          <w:szCs w:val="22"/>
-        </w:rPr>
-        <w:t xml:space="preserve">- </w:t>
-      </w:r>
-      <w:proofErr w:type="spellStart"/>
-      <w:r>
-        <w:rPr>
-          <w:rFonts w:asciiTheme="majorBidi" w:eastAsia="+mj-ea" w:hAnsiTheme="majorBidi" w:cstheme="majorBidi"/>
-          <w:sz w:val="22"/>
-          <w:szCs w:val="22"/>
-        </w:rPr>
-        <w:t>att_lgcr</w:t>
-      </w:r>
-      <w:proofErr w:type="spellEnd"/>
-      <w:r>
-        <w:rPr>
-          <w:rFonts w:asciiTheme="majorBidi" w:eastAsia="+mj-ea" w:hAnsiTheme="majorBidi" w:cstheme="majorBidi"/>
-          <w:sz w:val="22"/>
-          <w:szCs w:val="22"/>
-        </w:rPr>
-        <w:t xml:space="preserve"> –total English credit units </w:t>
-      </w:r>
-      <w:r>
-        <w:rPr>
-          <w:rFonts w:asciiTheme="majorBidi" w:eastAsia="+mj-ea" w:hAnsiTheme="majorBidi" w:cstheme="majorBidi"/>
-          <w:sz w:val="22"/>
-          <w:szCs w:val="22"/>
-        </w:rPr>
-        <w:t xml:space="preserve">attempted </w:t>
-      </w:r>
-      <w:r>
-        <w:rPr>
-          <w:rFonts w:asciiTheme="majorBidi" w:eastAsia="+mj-ea" w:hAnsiTheme="majorBidi" w:cstheme="majorBidi"/>
-          <w:sz w:val="22"/>
-          <w:szCs w:val="22"/>
-        </w:rPr>
-        <w:t>(lagged – see text)</w:t>
-      </w:r>
-    </w:p>
-    <w:p>
-      <w:pPr>
-        <w:spacing w:line="360" w:lineRule="auto"/>
-        <w:rPr>
-          <w:rFonts w:asciiTheme="majorBidi" w:eastAsia="+mj-ea" w:hAnsiTheme="majorBidi" w:cstheme="majorBidi"/>
-          <w:sz w:val="22"/>
-          <w:szCs w:val="22"/>
-        </w:rPr>
-      </w:pPr>
-      <w:r>
-        <w:rPr>
-          <w:rFonts w:asciiTheme="majorBidi" w:eastAsia="+mj-ea" w:hAnsiTheme="majorBidi" w:cstheme="majorBidi"/>
-          <w:sz w:val="22"/>
-          <w:szCs w:val="22"/>
-        </w:rPr>
-        <w:t xml:space="preserve">- </w:t>
-      </w:r>
-      <w:proofErr w:type="spellStart"/>
-      <w:r>
-        <w:rPr>
-          <w:rFonts w:asciiTheme="majorBidi" w:eastAsia="+mj-ea" w:hAnsiTheme="majorBidi" w:cstheme="majorBidi"/>
-          <w:sz w:val="22"/>
-          <w:szCs w:val="22"/>
-        </w:rPr>
-        <w:t>awr_lgcr</w:t>
-      </w:r>
-      <w:proofErr w:type="spellEnd"/>
-      <w:r>
-        <w:rPr>
-          <w:rFonts w:asciiTheme="majorBidi" w:eastAsia="+mj-ea" w:hAnsiTheme="majorBidi" w:cstheme="majorBidi"/>
-          <w:sz w:val="22"/>
-          <w:szCs w:val="22"/>
-        </w:rPr>
-        <w:t xml:space="preserve"> </w:t>
-      </w:r>
-      <w:r>
-        <w:rPr>
-          <w:rFonts w:asciiTheme="majorBidi" w:eastAsia="+mj-ea" w:hAnsiTheme="majorBidi" w:cstheme="majorBidi"/>
-          <w:sz w:val="22"/>
-          <w:szCs w:val="22"/>
-        </w:rPr>
-        <w:t xml:space="preserve">–total credit units </w:t>
-      </w:r>
-      <w:r>
-        <w:rPr>
-          <w:rFonts w:asciiTheme="majorBidi" w:eastAsia="+mj-ea" w:hAnsiTheme="majorBidi" w:cstheme="majorBidi"/>
-          <w:sz w:val="22"/>
-          <w:szCs w:val="22"/>
-        </w:rPr>
-        <w:t xml:space="preserve">awarded </w:t>
-      </w:r>
-      <w:r>
-        <w:rPr>
-          <w:rFonts w:asciiTheme="majorBidi" w:eastAsia="+mj-ea" w:hAnsiTheme="majorBidi" w:cstheme="majorBidi"/>
-          <w:sz w:val="22"/>
-          <w:szCs w:val="22"/>
-        </w:rPr>
-        <w:t>(lagged – see text)</w:t>
-      </w:r>
-    </w:p>
-    <w:p>
-      <w:pPr>
-        <w:spacing w:line="360" w:lineRule="auto"/>
-        <w:rPr>
-          <w:rFonts w:asciiTheme="majorBidi" w:eastAsia="+mj-ea" w:hAnsiTheme="majorBidi" w:cstheme="majorBidi"/>
-          <w:sz w:val="22"/>
-          <w:szCs w:val="22"/>
-        </w:rPr>
-      </w:pPr>
-      <w:r>
-        <w:rPr>
-          <w:rFonts w:asciiTheme="majorBidi" w:eastAsia="+mj-ea" w:hAnsiTheme="majorBidi" w:cstheme="majorBidi"/>
-          <w:sz w:val="22"/>
-          <w:szCs w:val="22"/>
-        </w:rPr>
-        <w:t xml:space="preserve">- </w:t>
-      </w:r>
-      <w:proofErr w:type="spellStart"/>
-      <w:r>
-        <w:rPr>
-          <w:rFonts w:asciiTheme="majorBidi" w:eastAsia="+mj-ea" w:hAnsiTheme="majorBidi" w:cstheme="majorBidi"/>
-          <w:sz w:val="22"/>
-          <w:szCs w:val="22"/>
-        </w:rPr>
-        <w:t>att_lgsc</w:t>
-      </w:r>
-      <w:proofErr w:type="spellEnd"/>
-      <w:r>
-        <w:rPr>
-          <w:rFonts w:asciiTheme="majorBidi" w:eastAsia="+mj-ea" w:hAnsiTheme="majorBidi" w:cstheme="majorBidi"/>
-          <w:sz w:val="22"/>
-          <w:szCs w:val="22"/>
-        </w:rPr>
-        <w:t xml:space="preserve"> </w:t>
-      </w:r>
-      <w:r>
-        <w:rPr>
-          <w:rFonts w:asciiTheme="majorBidi" w:eastAsia="+mj-ea" w:hAnsiTheme="majorBidi" w:cstheme="majorBidi"/>
-          <w:sz w:val="22"/>
-          <w:szCs w:val="22"/>
-        </w:rPr>
-        <w:t>–</w:t>
-      </w:r>
-      <w:r>
-        <w:rPr>
-          <w:rFonts w:asciiTheme="majorBidi" w:eastAsia="+mj-ea" w:hAnsiTheme="majorBidi" w:cstheme="majorBidi"/>
-          <w:sz w:val="22"/>
-          <w:szCs w:val="22"/>
-        </w:rPr>
-        <w:t xml:space="preserve"> average score among credit units attempted </w:t>
-      </w:r>
-      <w:r>
-        <w:rPr>
-          <w:rFonts w:asciiTheme="majorBidi" w:eastAsia="+mj-ea" w:hAnsiTheme="majorBidi" w:cstheme="majorBidi"/>
-          <w:sz w:val="22"/>
-          <w:szCs w:val="22"/>
-        </w:rPr>
-        <w:t>(lagged – see text)</w:t>
-      </w:r>
-    </w:p>
-    <w:p>
-      <w:pPr>
-        <w:spacing w:line="360" w:lineRule="auto"/>
-        <w:rPr>
-          <w:rFonts w:asciiTheme="majorBidi" w:eastAsia="+mj-ea" w:hAnsiTheme="majorBidi" w:cstheme="majorBidi"/>
-          <w:sz w:val="22"/>
-          <w:szCs w:val="22"/>
-        </w:rPr>
-      </w:pPr>
-      <w:r>
-        <w:rPr>
-          <w:rFonts w:asciiTheme="majorBidi" w:eastAsia="+mj-ea" w:hAnsiTheme="majorBidi" w:cstheme="majorBidi"/>
-          <w:sz w:val="22"/>
-          <w:szCs w:val="22"/>
-        </w:rPr>
         <w:lastRenderedPageBreak/>
         <w:t xml:space="preserve">- </w:t>
       </w:r>
@@ -8674,6 +8624,408 @@
           <w:sz w:val="22"/>
           <w:szCs w:val="22"/>
         </w:rPr>
+        <w:t>educav</w:t>
+      </w:r>
+      <w:proofErr w:type="spellEnd"/>
+      <w:r>
+        <w:rPr>
+          <w:rFonts w:asciiTheme="majorBidi" w:eastAsia="+mj-ea" w:hAnsiTheme="majorBidi" w:cstheme="majorBidi"/>
+          <w:sz w:val="22"/>
+          <w:szCs w:val="22"/>
+        </w:rPr>
+        <w:t xml:space="preserve"> – father’s years of education</w:t>
+      </w:r>
+    </w:p>
+    <w:p>
+      <w:pPr>
+        <w:spacing w:line="360" w:lineRule="auto"/>
+        <w:rPr>
+          <w:rFonts w:asciiTheme="majorBidi" w:eastAsia="+mj-ea" w:hAnsiTheme="majorBidi" w:cstheme="majorBidi"/>
+          <w:sz w:val="22"/>
+          <w:szCs w:val="22"/>
+        </w:rPr>
+      </w:pPr>
+      <w:r>
+        <w:rPr>
+          <w:rFonts w:asciiTheme="majorBidi" w:eastAsia="+mj-ea" w:hAnsiTheme="majorBidi" w:cstheme="majorBidi"/>
+          <w:sz w:val="22"/>
+          <w:szCs w:val="22"/>
+        </w:rPr>
+        <w:t xml:space="preserve">- </w:t>
+      </w:r>
+      <w:proofErr w:type="spellStart"/>
+      <w:r>
+        <w:rPr>
+          <w:rFonts w:asciiTheme="majorBidi" w:eastAsia="+mj-ea" w:hAnsiTheme="majorBidi" w:cstheme="majorBidi"/>
+          <w:sz w:val="22"/>
+          <w:szCs w:val="22"/>
+        </w:rPr>
+        <w:t>educem</w:t>
+      </w:r>
+      <w:proofErr w:type="spellEnd"/>
+      <w:r>
+        <w:rPr>
+          <w:rFonts w:asciiTheme="majorBidi" w:eastAsia="+mj-ea" w:hAnsiTheme="majorBidi" w:cstheme="majorBidi"/>
+          <w:sz w:val="22"/>
+          <w:szCs w:val="22"/>
+        </w:rPr>
+        <w:t xml:space="preserve"> – </w:t>
+      </w:r>
+      <w:r>
+        <w:rPr>
+          <w:rFonts w:asciiTheme="majorBidi" w:eastAsia="+mj-ea" w:hAnsiTheme="majorBidi" w:cstheme="majorBidi"/>
+          <w:sz w:val="22"/>
+          <w:szCs w:val="22"/>
+        </w:rPr>
+        <w:t>mother’s</w:t>
+      </w:r>
+      <w:r>
+        <w:rPr>
+          <w:rFonts w:asciiTheme="majorBidi" w:eastAsia="+mj-ea" w:hAnsiTheme="majorBidi" w:cstheme="majorBidi"/>
+          <w:sz w:val="22"/>
+          <w:szCs w:val="22"/>
+        </w:rPr>
+        <w:t xml:space="preserve"> years of education</w:t>
+      </w:r>
+    </w:p>
+    <w:p>
+      <w:pPr>
+        <w:spacing w:line="360" w:lineRule="auto"/>
+        <w:rPr>
+          <w:rFonts w:asciiTheme="majorBidi" w:eastAsia="+mj-ea" w:hAnsiTheme="majorBidi" w:cstheme="majorBidi"/>
+          <w:sz w:val="22"/>
+          <w:szCs w:val="22"/>
+        </w:rPr>
+      </w:pPr>
+      <w:r>
+        <w:rPr>
+          <w:rFonts w:asciiTheme="majorBidi" w:eastAsia="+mj-ea" w:hAnsiTheme="majorBidi" w:cstheme="majorBidi"/>
+          <w:sz w:val="22"/>
+          <w:szCs w:val="22"/>
+        </w:rPr>
+        <w:t>- ole – immigrant dummy</w:t>
+      </w:r>
+      <w:r>
+        <w:rPr>
+          <w:rFonts w:asciiTheme="majorBidi" w:eastAsia="+mj-ea" w:hAnsiTheme="majorBidi" w:cstheme="majorBidi"/>
+          <w:sz w:val="22"/>
+          <w:szCs w:val="22"/>
+        </w:rPr>
+        <w:t xml:space="preserve"> (1=immigrant)</w:t>
+      </w:r>
+    </w:p>
+    <w:p>
+      <w:pPr>
+        <w:spacing w:line="360" w:lineRule="auto"/>
+        <w:rPr>
+          <w:rFonts w:asciiTheme="majorBidi" w:eastAsia="+mj-ea" w:hAnsiTheme="majorBidi" w:cstheme="majorBidi"/>
+          <w:sz w:val="22"/>
+          <w:szCs w:val="22"/>
+        </w:rPr>
+      </w:pPr>
+      <w:r>
+        <w:rPr>
+          <w:rFonts w:asciiTheme="majorBidi" w:eastAsia="+mj-ea" w:hAnsiTheme="majorBidi" w:cstheme="majorBidi"/>
+          <w:sz w:val="22"/>
+          <w:szCs w:val="22"/>
+        </w:rPr>
+        <w:t xml:space="preserve">- </w:t>
+      </w:r>
+      <w:proofErr w:type="spellStart"/>
+      <w:r>
+        <w:rPr>
+          <w:rFonts w:asciiTheme="majorBidi" w:eastAsia="+mj-ea" w:hAnsiTheme="majorBidi" w:cstheme="majorBidi"/>
+          <w:sz w:val="22"/>
+          <w:szCs w:val="22"/>
+        </w:rPr>
+        <w:t>euram</w:t>
+      </w:r>
+      <w:proofErr w:type="spellEnd"/>
+      <w:r>
+        <w:rPr>
+          <w:rFonts w:asciiTheme="majorBidi" w:eastAsia="+mj-ea" w:hAnsiTheme="majorBidi" w:cstheme="majorBidi"/>
+          <w:sz w:val="22"/>
+          <w:szCs w:val="22"/>
+        </w:rPr>
+        <w:t xml:space="preserve"> – Europe/North America origin dummy</w:t>
+      </w:r>
+    </w:p>
+    <w:p>
+      <w:pPr>
+        <w:spacing w:line="360" w:lineRule="auto"/>
+        <w:rPr>
+          <w:rFonts w:asciiTheme="majorBidi" w:eastAsia="+mj-ea" w:hAnsiTheme="majorBidi" w:cstheme="majorBidi"/>
+          <w:sz w:val="22"/>
+          <w:szCs w:val="22"/>
+        </w:rPr>
+      </w:pPr>
+      <w:r>
+        <w:rPr>
+          <w:rFonts w:asciiTheme="majorBidi" w:eastAsia="+mj-ea" w:hAnsiTheme="majorBidi" w:cstheme="majorBidi"/>
+          <w:sz w:val="22"/>
+          <w:szCs w:val="22"/>
+        </w:rPr>
+        <w:t xml:space="preserve">- </w:t>
+      </w:r>
+      <w:proofErr w:type="spellStart"/>
+      <w:r>
+        <w:rPr>
+          <w:rFonts w:asciiTheme="majorBidi" w:eastAsia="+mj-ea" w:hAnsiTheme="majorBidi" w:cstheme="majorBidi"/>
+          <w:sz w:val="22"/>
+          <w:szCs w:val="22"/>
+        </w:rPr>
+        <w:t>asiafr</w:t>
+      </w:r>
+      <w:proofErr w:type="spellEnd"/>
+      <w:r>
+        <w:rPr>
+          <w:rFonts w:asciiTheme="majorBidi" w:eastAsia="+mj-ea" w:hAnsiTheme="majorBidi" w:cstheme="majorBidi"/>
+          <w:sz w:val="22"/>
+          <w:szCs w:val="22"/>
+        </w:rPr>
+        <w:t xml:space="preserve"> – Asia/Africa origin dummy</w:t>
+      </w:r>
+    </w:p>
+    <w:p>
+      <w:pPr>
+        <w:spacing w:line="360" w:lineRule="auto"/>
+        <w:rPr>
+          <w:rFonts w:asciiTheme="majorBidi" w:eastAsia="+mj-ea" w:hAnsiTheme="majorBidi" w:cstheme="majorBidi"/>
+          <w:sz w:val="22"/>
+          <w:szCs w:val="22"/>
+        </w:rPr>
+      </w:pPr>
+      <w:r>
+        <w:rPr>
+          <w:rFonts w:asciiTheme="majorBidi" w:eastAsia="+mj-ea" w:hAnsiTheme="majorBidi" w:cstheme="majorBidi"/>
+          <w:sz w:val="22"/>
+          <w:szCs w:val="22"/>
+        </w:rPr>
+        <w:t xml:space="preserve">- </w:t>
+      </w:r>
+      <w:proofErr w:type="spellStart"/>
+      <w:r>
+        <w:rPr>
+          <w:rFonts w:asciiTheme="majorBidi" w:eastAsia="+mj-ea" w:hAnsiTheme="majorBidi" w:cstheme="majorBidi"/>
+          <w:sz w:val="22"/>
+          <w:szCs w:val="22"/>
+        </w:rPr>
+        <w:t>e_awr_lgcr</w:t>
+      </w:r>
+      <w:proofErr w:type="spellEnd"/>
+      <w:r>
+        <w:rPr>
+          <w:rFonts w:asciiTheme="majorBidi" w:eastAsia="+mj-ea" w:hAnsiTheme="majorBidi" w:cstheme="majorBidi"/>
+          <w:sz w:val="22"/>
+          <w:szCs w:val="22"/>
+        </w:rPr>
+        <w:t xml:space="preserve"> –total English credit units </w:t>
+      </w:r>
+      <w:r>
+        <w:rPr>
+          <w:rFonts w:asciiTheme="majorBidi" w:eastAsia="+mj-ea" w:hAnsiTheme="majorBidi" w:cstheme="majorBidi"/>
+          <w:sz w:val="22"/>
+          <w:szCs w:val="22"/>
+        </w:rPr>
+        <w:t>awarded (lagged – see text)</w:t>
+      </w:r>
+    </w:p>
+    <w:p>
+      <w:pPr>
+        <w:spacing w:line="360" w:lineRule="auto"/>
+        <w:rPr>
+          <w:rFonts w:asciiTheme="majorBidi" w:eastAsia="+mj-ea" w:hAnsiTheme="majorBidi" w:cstheme="majorBidi"/>
+          <w:sz w:val="22"/>
+          <w:szCs w:val="22"/>
+        </w:rPr>
+      </w:pPr>
+      <w:r>
+        <w:rPr>
+          <w:rFonts w:asciiTheme="majorBidi" w:eastAsia="+mj-ea" w:hAnsiTheme="majorBidi" w:cstheme="majorBidi"/>
+          <w:sz w:val="22"/>
+          <w:szCs w:val="22"/>
+        </w:rPr>
+        <w:t xml:space="preserve">- </w:t>
+      </w:r>
+      <w:proofErr w:type="spellStart"/>
+      <w:r>
+        <w:rPr>
+          <w:rFonts w:asciiTheme="majorBidi" w:eastAsia="+mj-ea" w:hAnsiTheme="majorBidi" w:cstheme="majorBidi"/>
+          <w:sz w:val="22"/>
+          <w:szCs w:val="22"/>
+        </w:rPr>
+        <w:t>att_lgcr</w:t>
+      </w:r>
+      <w:proofErr w:type="spellEnd"/>
+      <w:r>
+        <w:rPr>
+          <w:rFonts w:asciiTheme="majorBidi" w:eastAsia="+mj-ea" w:hAnsiTheme="majorBidi" w:cstheme="majorBidi"/>
+          <w:sz w:val="22"/>
+          <w:szCs w:val="22"/>
+        </w:rPr>
+        <w:t xml:space="preserve"> –total English credit units </w:t>
+      </w:r>
+      <w:r>
+        <w:rPr>
+          <w:rFonts w:asciiTheme="majorBidi" w:eastAsia="+mj-ea" w:hAnsiTheme="majorBidi" w:cstheme="majorBidi"/>
+          <w:sz w:val="22"/>
+          <w:szCs w:val="22"/>
+        </w:rPr>
+        <w:t xml:space="preserve">attempted </w:t>
+      </w:r>
+      <w:r>
+        <w:rPr>
+          <w:rFonts w:asciiTheme="majorBidi" w:eastAsia="+mj-ea" w:hAnsiTheme="majorBidi" w:cstheme="majorBidi"/>
+          <w:sz w:val="22"/>
+          <w:szCs w:val="22"/>
+        </w:rPr>
+        <w:t>(lagged – see text)</w:t>
+      </w:r>
+    </w:p>
+    <w:p>
+      <w:pPr>
+        <w:spacing w:line="360" w:lineRule="auto"/>
+        <w:rPr>
+          <w:rFonts w:asciiTheme="majorBidi" w:eastAsia="+mj-ea" w:hAnsiTheme="majorBidi" w:cstheme="majorBidi"/>
+          <w:sz w:val="22"/>
+          <w:szCs w:val="22"/>
+        </w:rPr>
+      </w:pPr>
+      <w:r>
+        <w:rPr>
+          <w:rFonts w:asciiTheme="majorBidi" w:eastAsia="+mj-ea" w:hAnsiTheme="majorBidi" w:cstheme="majorBidi"/>
+          <w:sz w:val="22"/>
+          <w:szCs w:val="22"/>
+        </w:rPr>
+        <w:t xml:space="preserve">- </w:t>
+      </w:r>
+      <w:proofErr w:type="spellStart"/>
+      <w:r>
+        <w:rPr>
+          <w:rFonts w:asciiTheme="majorBidi" w:eastAsia="+mj-ea" w:hAnsiTheme="majorBidi" w:cstheme="majorBidi"/>
+          <w:sz w:val="22"/>
+          <w:szCs w:val="22"/>
+        </w:rPr>
+        <w:t>awr_lgcr</w:t>
+      </w:r>
+      <w:proofErr w:type="spellEnd"/>
+      <w:r>
+        <w:rPr>
+          <w:rFonts w:asciiTheme="majorBidi" w:eastAsia="+mj-ea" w:hAnsiTheme="majorBidi" w:cstheme="majorBidi"/>
+          <w:sz w:val="22"/>
+          <w:szCs w:val="22"/>
+        </w:rPr>
+        <w:t xml:space="preserve"> </w:t>
+      </w:r>
+      <w:r>
+        <w:rPr>
+          <w:rFonts w:asciiTheme="majorBidi" w:eastAsia="+mj-ea" w:hAnsiTheme="majorBidi" w:cstheme="majorBidi"/>
+          <w:sz w:val="22"/>
+          <w:szCs w:val="22"/>
+        </w:rPr>
+        <w:t xml:space="preserve">–total credit units </w:t>
+      </w:r>
+      <w:r>
+        <w:rPr>
+          <w:rFonts w:asciiTheme="majorBidi" w:eastAsia="+mj-ea" w:hAnsiTheme="majorBidi" w:cstheme="majorBidi"/>
+          <w:sz w:val="22"/>
+          <w:szCs w:val="22"/>
+        </w:rPr>
+        <w:t xml:space="preserve">awarded </w:t>
+      </w:r>
+      <w:r>
+        <w:rPr>
+          <w:rFonts w:asciiTheme="majorBidi" w:eastAsia="+mj-ea" w:hAnsiTheme="majorBidi" w:cstheme="majorBidi"/>
+          <w:sz w:val="22"/>
+          <w:szCs w:val="22"/>
+        </w:rPr>
+        <w:t>(lagged – see text)</w:t>
+      </w:r>
+    </w:p>
+    <w:p>
+      <w:pPr>
+        <w:spacing w:line="360" w:lineRule="auto"/>
+        <w:rPr>
+          <w:rFonts w:asciiTheme="majorBidi" w:eastAsia="+mj-ea" w:hAnsiTheme="majorBidi" w:cstheme="majorBidi"/>
+          <w:sz w:val="22"/>
+          <w:szCs w:val="22"/>
+        </w:rPr>
+      </w:pPr>
+      <w:r>
+        <w:rPr>
+          <w:rFonts w:asciiTheme="majorBidi" w:eastAsia="+mj-ea" w:hAnsiTheme="majorBidi" w:cstheme="majorBidi"/>
+          <w:sz w:val="22"/>
+          <w:szCs w:val="22"/>
+        </w:rPr>
+        <w:t xml:space="preserve">- </w:t>
+      </w:r>
+      <w:proofErr w:type="spellStart"/>
+      <w:r>
+        <w:rPr>
+          <w:rFonts w:asciiTheme="majorBidi" w:eastAsia="+mj-ea" w:hAnsiTheme="majorBidi" w:cstheme="majorBidi"/>
+          <w:sz w:val="22"/>
+          <w:szCs w:val="22"/>
+        </w:rPr>
+        <w:t>att_lgsc</w:t>
+      </w:r>
+      <w:proofErr w:type="spellEnd"/>
+      <w:r>
+        <w:rPr>
+          <w:rFonts w:asciiTheme="majorBidi" w:eastAsia="+mj-ea" w:hAnsiTheme="majorBidi" w:cstheme="majorBidi"/>
+          <w:sz w:val="22"/>
+          <w:szCs w:val="22"/>
+        </w:rPr>
+        <w:t xml:space="preserve"> </w:t>
+      </w:r>
+      <w:r>
+        <w:rPr>
+          <w:rFonts w:asciiTheme="majorBidi" w:eastAsia="+mj-ea" w:hAnsiTheme="majorBidi" w:cstheme="majorBidi"/>
+          <w:sz w:val="22"/>
+          <w:szCs w:val="22"/>
+        </w:rPr>
+        <w:t>–</w:t>
+      </w:r>
+      <w:r>
+        <w:rPr>
+          <w:rFonts w:asciiTheme="majorBidi" w:eastAsia="+mj-ea" w:hAnsiTheme="majorBidi" w:cstheme="majorBidi"/>
+          <w:sz w:val="22"/>
+          <w:szCs w:val="22"/>
+        </w:rPr>
+        <w:t xml:space="preserve"> average score among credit units attempted </w:t>
+      </w:r>
+      <w:r>
+        <w:rPr>
+          <w:rFonts w:asciiTheme="majorBidi" w:eastAsia="+mj-ea" w:hAnsiTheme="majorBidi" w:cstheme="majorBidi"/>
+          <w:sz w:val="22"/>
+          <w:szCs w:val="22"/>
+        </w:rPr>
+        <w:t>(lagged – see text)</w:t>
+      </w:r>
+    </w:p>
+    <w:p>
+      <w:pPr>
+        <w:spacing w:line="360" w:lineRule="auto"/>
+        <w:rPr>
+          <w:rFonts w:asciiTheme="majorBidi" w:eastAsia="+mj-ea" w:hAnsiTheme="majorBidi" w:cstheme="majorBidi"/>
+          <w:sz w:val="22"/>
+          <w:szCs w:val="22"/>
+        </w:rPr>
+      </w:pPr>
+      <w:r>
+        <w:rPr>
+          <w:rFonts w:asciiTheme="majorBidi" w:eastAsia="+mj-ea" w:hAnsiTheme="majorBidi" w:cstheme="majorBidi"/>
+          <w:sz w:val="22"/>
+          <w:szCs w:val="22"/>
+        </w:rPr>
+        <w:t xml:space="preserve">- </w:t>
+      </w:r>
+      <w:proofErr w:type="spellStart"/>
+      <w:r>
+        <w:rPr>
+          <w:rFonts w:asciiTheme="majorBidi" w:eastAsia="+mj-ea" w:hAnsiTheme="majorBidi" w:cstheme="majorBidi"/>
+          <w:sz w:val="22"/>
+          <w:szCs w:val="22"/>
+        </w:rPr>
         <w:t>sch</w:t>
       </w:r>
       <w:r>
@@ -9568,7 +9920,6 @@
           <w:sz w:val="22"/>
           <w:szCs w:val="22"/>
         </w:rPr>
-        <w:lastRenderedPageBreak/>
         <w:t xml:space="preserve">The stacked version of these regressions (for tables 4 and 5) is run in its own do file, </w:t>
       </w:r>
       <w:r>
@@ -10533,7 +10884,7 @@
       </w:pPr>
     </w:pPrDefault>
   </w:docDefaults>
-  <w:latentStyles w:defLockedState="0" w:defUIPriority="99" w:defSemiHidden="0" w:defUnhideWhenUsed="0" w:defQFormat="0" w:count="377">
+  <w:latentStyles w:defLockedState="0" w:defUIPriority="99" w:defSemiHidden="0" w:defUnhideWhenUsed="0" w:defQFormat="0" w:count="376">
     <w:lsdException w:name="Normal" w:uiPriority="0" w:qFormat="1"/>
     <w:lsdException w:name="heading 1" w:uiPriority="9" w:qFormat="1"/>
     <w:lsdException w:name="heading 2" w:semiHidden="1" w:uiPriority="9" w:unhideWhenUsed="1" w:qFormat="1"/>
@@ -10910,7 +11261,6 @@
     <w:lsdException w:name="Hashtag" w:semiHidden="1" w:unhideWhenUsed="1"/>
     <w:lsdException w:name="Unresolved Mention" w:semiHidden="1" w:unhideWhenUsed="1"/>
     <w:lsdException w:name="Smart Link" w:semiHidden="1" w:unhideWhenUsed="1"/>
-    <w:lsdException w:name="Smart Link Error" w:semiHidden="1" w:unhideWhenUsed="1"/>
   </w:latentStyles>
   <w:style w:type="paragraph" w:default="1" w:styleId="Normal">
     <w:name w:val="Normal"/>
@@ -10931,7 +11281,6 @@
   <w:style w:type="character" w:default="1" w:styleId="DefaultParagraphFont">
     <w:name w:val="Default Paragraph Font"/>
     <w:uiPriority w:val="1"/>
-    <w:semiHidden/>
     <w:unhideWhenUsed/>
   </w:style>
   <w:style w:type="table" w:default="1" w:styleId="TableNormal">
@@ -11635,7 +11984,7 @@
 </file>
 
 <file path=customXml/itemProps1.xml><?xml version="1.0" encoding="utf-8"?>
-<ds:datastoreItem xmlns:ds="http://schemas.openxmlformats.org/officeDocument/2006/customXml" ds:itemID="{1289FC2F-B9ED-4F49-90FD-B56C439568A2}">
+<ds:datastoreItem xmlns:ds="http://schemas.openxmlformats.org/officeDocument/2006/customXml" ds:itemID="{EB9E11EC-01F1-4C51-9413-EE3BA11DE67A}">
   <ds:schemaRefs>
     <ds:schemaRef ds:uri="http://schemas.openxmlformats.org/officeDocument/2006/bibliography"/>
   </ds:schemaRefs>

</xml_diff>